<commit_message>
Updated gerber, updated bom
</commit_message>
<xml_diff>
--- a/Packing List.docx
+++ b/Packing List.docx
@@ -7,40 +7,107 @@
         <w:rPr>
           <w:sz w:val="36"/>
           <w:szCs w:val="36"/>
-          <w:lang w:val="fr-CA"/>
         </w:rPr>
       </w:pPr>
       <w:r>
         <w:rPr>
           <w:sz w:val="36"/>
           <w:szCs w:val="36"/>
-          <w:lang w:val="fr-CA"/>
-        </w:rPr>
-        <w:t>0.1uF</w:t>
+        </w:rPr>
+        <w:t xml:space="preserve">0.1uF   x3 </w:t>
       </w:r>
+    </w:p>
+    <w:p>
+      <w:pPr>
+        <w:rPr>
+          <w:sz w:val="36"/>
+          <w:szCs w:val="36"/>
+        </w:rPr>
+      </w:pPr>
+    </w:p>
+    <w:p>
+      <w:pPr>
+        <w:rPr>
+          <w:sz w:val="36"/>
+          <w:szCs w:val="36"/>
+        </w:rPr>
+      </w:pPr>
+    </w:p>
+    <w:p>
+      <w:pPr>
+        <w:rPr>
+          <w:sz w:val="36"/>
+          <w:szCs w:val="36"/>
+        </w:rPr>
+      </w:pPr>
       <w:r>
         <w:rPr>
           <w:sz w:val="36"/>
           <w:szCs w:val="36"/>
-          <w:lang w:val="fr-CA"/>
-        </w:rPr>
-        <w:t xml:space="preserve"> </w:t>
+        </w:rPr>
+        <w:t>0.33uF   x1</w:t>
       </w:r>
+    </w:p>
+    <w:p>
+      <w:pPr>
+        <w:rPr>
+          <w:sz w:val="36"/>
+          <w:szCs w:val="36"/>
+        </w:rPr>
+      </w:pPr>
+    </w:p>
+    <w:p>
+      <w:pPr>
+        <w:rPr>
+          <w:sz w:val="36"/>
+          <w:szCs w:val="36"/>
+        </w:rPr>
+      </w:pPr>
+    </w:p>
+    <w:p>
+      <w:pPr>
+        <w:rPr>
+          <w:sz w:val="36"/>
+          <w:szCs w:val="36"/>
+        </w:rPr>
+      </w:pPr>
       <w:r>
         <w:rPr>
           <w:sz w:val="36"/>
           <w:szCs w:val="36"/>
-          <w:lang w:val="fr-CA"/>
-        </w:rPr>
-        <w:t xml:space="preserve">  x3</w:t>
+        </w:rPr>
+        <w:t>10uF – DNP   x1 (optional)</w:t>
       </w:r>
+    </w:p>
+    <w:p>
+      <w:pPr>
+        <w:rPr>
+          <w:sz w:val="36"/>
+          <w:szCs w:val="36"/>
+        </w:rPr>
+      </w:pPr>
+    </w:p>
+    <w:p>
+      <w:pPr>
+        <w:rPr>
+          <w:sz w:val="36"/>
+          <w:szCs w:val="36"/>
+        </w:rPr>
+      </w:pPr>
+    </w:p>
+    <w:p>
+      <w:pPr>
+        <w:rPr>
+          <w:sz w:val="36"/>
+          <w:szCs w:val="36"/>
+        </w:rPr>
+      </w:pPr>
       <w:r>
         <w:rPr>
           <w:sz w:val="36"/>
           <w:szCs w:val="36"/>
-          <w:lang w:val="fr-CA"/>
-        </w:rPr>
-        <w:t xml:space="preserve"> </w:t>
+        </w:rPr>
+        <w:t>220pF   x1</w:t>
       </w:r>
     </w:p>
     <w:p>
@@ -48,220 +115,62 @@
         <w:rPr>
           <w:sz w:val="36"/>
           <w:szCs w:val="36"/>
-          <w:lang w:val="fr-CA"/>
-        </w:rPr>
-      </w:pPr>
-    </w:p>
-    <w:p>
-      <w:pPr>
-        <w:rPr>
-          <w:sz w:val="36"/>
-          <w:szCs w:val="36"/>
-          <w:lang w:val="fr-CA"/>
-        </w:rPr>
-      </w:pPr>
-    </w:p>
-    <w:p>
-      <w:pPr>
-        <w:rPr>
-          <w:sz w:val="36"/>
-          <w:szCs w:val="36"/>
-          <w:lang w:val="fr-CA"/>
+        </w:rPr>
+      </w:pPr>
+    </w:p>
+    <w:p>
+      <w:pPr>
+        <w:rPr>
+          <w:sz w:val="36"/>
+          <w:szCs w:val="36"/>
+        </w:rPr>
+      </w:pPr>
+    </w:p>
+    <w:p>
+      <w:pPr>
+        <w:rPr>
+          <w:sz w:val="36"/>
+          <w:szCs w:val="36"/>
         </w:rPr>
       </w:pPr>
       <w:r>
         <w:rPr>
           <w:sz w:val="36"/>
           <w:szCs w:val="36"/>
-          <w:lang w:val="fr-CA"/>
-        </w:rPr>
-        <w:t>0.33uF</w:t>
+        </w:rPr>
+        <w:t>1N4148  x2</w:t>
       </w:r>
+    </w:p>
+    <w:p>
+      <w:pPr>
+        <w:rPr>
+          <w:sz w:val="36"/>
+          <w:szCs w:val="36"/>
+        </w:rPr>
+      </w:pPr>
+    </w:p>
+    <w:p>
+      <w:pPr>
+        <w:rPr>
+          <w:sz w:val="36"/>
+          <w:szCs w:val="36"/>
+        </w:rPr>
+      </w:pPr>
+    </w:p>
+    <w:p>
+      <w:pPr>
+        <w:spacing w:after="0"/>
+        <w:rPr>
+          <w:sz w:val="36"/>
+          <w:szCs w:val="36"/>
+        </w:rPr>
+      </w:pPr>
       <w:r>
         <w:rPr>
           <w:sz w:val="36"/>
           <w:szCs w:val="36"/>
-          <w:lang w:val="fr-CA"/>
-        </w:rPr>
-        <w:t xml:space="preserve">   x1</w:t>
-      </w:r>
-    </w:p>
-    <w:p>
-      <w:pPr>
-        <w:rPr>
-          <w:sz w:val="36"/>
-          <w:szCs w:val="36"/>
-          <w:lang w:val="fr-CA"/>
-        </w:rPr>
-      </w:pPr>
-    </w:p>
-    <w:p>
-      <w:pPr>
-        <w:rPr>
-          <w:sz w:val="36"/>
-          <w:szCs w:val="36"/>
-          <w:lang w:val="fr-CA"/>
-        </w:rPr>
-      </w:pPr>
-    </w:p>
-    <w:p>
-      <w:pPr>
-        <w:rPr>
-          <w:sz w:val="36"/>
-          <w:szCs w:val="36"/>
-        </w:rPr>
-      </w:pPr>
-      <w:r>
-        <w:rPr>
-          <w:sz w:val="36"/>
-          <w:szCs w:val="36"/>
-        </w:rPr>
-        <w:t>10uF – DNP</w:t>
-      </w:r>
-      <w:r>
-        <w:rPr>
-          <w:sz w:val="36"/>
-          <w:szCs w:val="36"/>
-        </w:rPr>
-        <w:t xml:space="preserve">   x1</w:t>
-      </w:r>
-    </w:p>
-    <w:p>
-      <w:pPr>
-        <w:rPr>
-          <w:sz w:val="36"/>
-          <w:szCs w:val="36"/>
-        </w:rPr>
-      </w:pPr>
-    </w:p>
-    <w:p>
-      <w:pPr>
-        <w:rPr>
-          <w:sz w:val="36"/>
-          <w:szCs w:val="36"/>
-        </w:rPr>
-      </w:pPr>
-    </w:p>
-    <w:p>
-      <w:pPr>
-        <w:rPr>
-          <w:sz w:val="36"/>
-          <w:szCs w:val="36"/>
-        </w:rPr>
-      </w:pPr>
-      <w:r>
-        <w:rPr>
-          <w:sz w:val="36"/>
-          <w:szCs w:val="36"/>
-        </w:rPr>
-        <w:t>220pF</w:t>
-      </w:r>
-      <w:r>
-        <w:rPr>
-          <w:sz w:val="36"/>
-          <w:szCs w:val="36"/>
-        </w:rPr>
-        <w:t xml:space="preserve">   </w:t>
-      </w:r>
-      <w:r>
-        <w:rPr>
-          <w:sz w:val="36"/>
-          <w:szCs w:val="36"/>
-        </w:rPr>
-        <w:t>x1</w:t>
-      </w:r>
-    </w:p>
-    <w:p>
-      <w:pPr>
-        <w:rPr>
-          <w:sz w:val="36"/>
-          <w:szCs w:val="36"/>
-        </w:rPr>
-      </w:pPr>
-    </w:p>
-    <w:p>
-      <w:pPr>
-        <w:rPr>
-          <w:sz w:val="36"/>
-          <w:szCs w:val="36"/>
-        </w:rPr>
-      </w:pPr>
-    </w:p>
-    <w:p>
-      <w:pPr>
-        <w:rPr>
-          <w:sz w:val="36"/>
-          <w:szCs w:val="36"/>
-        </w:rPr>
-      </w:pPr>
-      <w:r>
-        <w:rPr>
-          <w:sz w:val="36"/>
-          <w:szCs w:val="36"/>
-        </w:rPr>
-        <w:t>1N</w:t>
-      </w:r>
-      <w:proofErr w:type="gramStart"/>
-      <w:r>
-        <w:rPr>
-          <w:sz w:val="36"/>
-          <w:szCs w:val="36"/>
-        </w:rPr>
-        <w:t>4148</w:t>
-      </w:r>
-      <w:r>
-        <w:rPr>
-          <w:sz w:val="36"/>
-          <w:szCs w:val="36"/>
-        </w:rPr>
-        <w:t xml:space="preserve">  x</w:t>
-      </w:r>
-      <w:proofErr w:type="gramEnd"/>
-      <w:r>
-        <w:rPr>
-          <w:sz w:val="36"/>
-          <w:szCs w:val="36"/>
-        </w:rPr>
-        <w:t>2</w:t>
-      </w:r>
-    </w:p>
-    <w:p>
-      <w:pPr>
-        <w:rPr>
-          <w:sz w:val="36"/>
-          <w:szCs w:val="36"/>
-        </w:rPr>
-      </w:pPr>
-    </w:p>
-    <w:p>
-      <w:pPr>
-        <w:rPr>
-          <w:sz w:val="36"/>
-          <w:szCs w:val="36"/>
-        </w:rPr>
-      </w:pPr>
-    </w:p>
-    <w:p>
-      <w:pPr>
-        <w:spacing w:after="0"/>
-        <w:rPr>
-          <w:sz w:val="36"/>
-          <w:szCs w:val="36"/>
-        </w:rPr>
-      </w:pPr>
-      <w:r>
-        <w:rPr>
-          <w:sz w:val="36"/>
-          <w:szCs w:val="36"/>
-        </w:rPr>
-        <w:t>Resistors</w:t>
-      </w:r>
-      <w:r>
-        <w:rPr>
-          <w:sz w:val="36"/>
-          <w:szCs w:val="36"/>
-        </w:rPr>
-        <w:t xml:space="preserve">  </w:t>
+        </w:rPr>
+        <w:t xml:space="preserve">Resistors  </w:t>
       </w:r>
     </w:p>
     <w:p>
@@ -277,24 +186,26 @@
           <w:sz w:val="20"/>
           <w:szCs w:val="20"/>
         </w:rPr>
-        <w:t>1k x</w:t>
+        <w:t>1k x2,  2k2  x2, 4k7  x1</w:t>
       </w:r>
-      <w:proofErr w:type="gramStart"/>
-      <w:r>
+    </w:p>
+    <w:p>
+      <w:pPr>
+        <w:spacing w:after="0"/>
         <w:rPr>
           <w:sz w:val="20"/>
           <w:szCs w:val="20"/>
         </w:rPr>
-        <w:t>2,  2</w:t>
-      </w:r>
-      <w:proofErr w:type="gramEnd"/>
-      <w:r>
+      </w:pPr>
+    </w:p>
+    <w:p>
+      <w:pPr>
+        <w:spacing w:after="0"/>
         <w:rPr>
           <w:sz w:val="20"/>
           <w:szCs w:val="20"/>
         </w:rPr>
-        <w:t>k2  x2, 4k7  x1</w:t>
-      </w:r>
+      </w:pPr>
     </w:p>
     <w:p>
       <w:pPr>
@@ -314,6 +225,402 @@
         </w:rPr>
       </w:pPr>
     </w:p>
+    <w:tbl>
+      <w:tblPr>
+        <w:tblStyle w:val="TableGrid"/>
+        <w:tblW w:w="0" w:type="auto"/>
+        <w:tblLook w:val="04A0" w:firstRow="1" w:lastRow="0" w:firstColumn="1" w:lastColumn="0" w:noHBand="0" w:noVBand="1"/>
+      </w:tblPr>
+      <w:tblGrid>
+        <w:gridCol w:w="1413"/>
+        <w:gridCol w:w="567"/>
+      </w:tblGrid>
+      <w:tr>
+        <w:tc>
+          <w:tcPr>
+            <w:tcW w:w="1413" w:type="dxa"/>
+          </w:tcPr>
+          <w:p>
+            <w:pPr>
+              <w:rPr>
+                <w:sz w:val="20"/>
+                <w:szCs w:val="20"/>
+              </w:rPr>
+            </w:pPr>
+            <w:r>
+              <w:rPr>
+                <w:sz w:val="20"/>
+                <w:szCs w:val="20"/>
+              </w:rPr>
+              <w:t>ATTINY841</w:t>
+            </w:r>
+          </w:p>
+        </w:tc>
+        <w:tc>
+          <w:tcPr>
+            <w:tcW w:w="567" w:type="dxa"/>
+          </w:tcPr>
+          <w:p>
+            <w:pPr>
+              <w:rPr>
+                <w:sz w:val="20"/>
+                <w:szCs w:val="20"/>
+              </w:rPr>
+            </w:pPr>
+          </w:p>
+        </w:tc>
+      </w:tr>
+      <w:tr>
+        <w:tc>
+          <w:tcPr>
+            <w:tcW w:w="1413" w:type="dxa"/>
+          </w:tcPr>
+          <w:p>
+            <w:pPr>
+              <w:rPr>
+                <w:sz w:val="20"/>
+                <w:szCs w:val="20"/>
+              </w:rPr>
+            </w:pPr>
+            <w:r>
+              <w:rPr>
+                <w:sz w:val="20"/>
+                <w:szCs w:val="20"/>
+              </w:rPr>
+              <w:t>MCP2003B</w:t>
+            </w:r>
+          </w:p>
+        </w:tc>
+        <w:tc>
+          <w:tcPr>
+            <w:tcW w:w="567" w:type="dxa"/>
+          </w:tcPr>
+          <w:p>
+            <w:pPr>
+              <w:rPr>
+                <w:sz w:val="20"/>
+                <w:szCs w:val="20"/>
+              </w:rPr>
+            </w:pPr>
+          </w:p>
+        </w:tc>
+      </w:tr>
+      <w:tr>
+        <w:tc>
+          <w:tcPr>
+            <w:tcW w:w="1413" w:type="dxa"/>
+          </w:tcPr>
+          <w:p>
+            <w:pPr>
+              <w:rPr>
+                <w:sz w:val="20"/>
+                <w:szCs w:val="20"/>
+              </w:rPr>
+            </w:pPr>
+            <w:r>
+              <w:rPr>
+                <w:sz w:val="20"/>
+                <w:szCs w:val="20"/>
+              </w:rPr>
+              <w:t>L7812</w:t>
+            </w:r>
+          </w:p>
+        </w:tc>
+        <w:tc>
+          <w:tcPr>
+            <w:tcW w:w="567" w:type="dxa"/>
+          </w:tcPr>
+          <w:p>
+            <w:pPr>
+              <w:rPr>
+                <w:sz w:val="20"/>
+                <w:szCs w:val="20"/>
+              </w:rPr>
+            </w:pPr>
+          </w:p>
+        </w:tc>
+      </w:tr>
+      <w:tr>
+        <w:tc>
+          <w:tcPr>
+            <w:tcW w:w="1413" w:type="dxa"/>
+          </w:tcPr>
+          <w:p>
+            <w:pPr>
+              <w:rPr>
+                <w:sz w:val="20"/>
+                <w:szCs w:val="20"/>
+              </w:rPr>
+            </w:pPr>
+            <w:r>
+              <w:rPr>
+                <w:sz w:val="20"/>
+                <w:szCs w:val="20"/>
+              </w:rPr>
+              <w:t>L7805</w:t>
+            </w:r>
+          </w:p>
+        </w:tc>
+        <w:tc>
+          <w:tcPr>
+            <w:tcW w:w="567" w:type="dxa"/>
+          </w:tcPr>
+          <w:p>
+            <w:pPr>
+              <w:rPr>
+                <w:sz w:val="20"/>
+                <w:szCs w:val="20"/>
+              </w:rPr>
+            </w:pPr>
+          </w:p>
+        </w:tc>
+      </w:tr>
+      <w:tr>
+        <w:tc>
+          <w:tcPr>
+            <w:tcW w:w="1413" w:type="dxa"/>
+          </w:tcPr>
+          <w:p>
+            <w:pPr>
+              <w:rPr>
+                <w:sz w:val="20"/>
+                <w:szCs w:val="20"/>
+              </w:rPr>
+            </w:pPr>
+            <w:r>
+              <w:rPr>
+                <w:sz w:val="20"/>
+                <w:szCs w:val="20"/>
+              </w:rPr>
+              <w:t>Buzzer</w:t>
+            </w:r>
+          </w:p>
+        </w:tc>
+        <w:tc>
+          <w:tcPr>
+            <w:tcW w:w="567" w:type="dxa"/>
+          </w:tcPr>
+          <w:p>
+            <w:pPr>
+              <w:rPr>
+                <w:sz w:val="20"/>
+                <w:szCs w:val="20"/>
+              </w:rPr>
+            </w:pPr>
+          </w:p>
+        </w:tc>
+      </w:tr>
+      <w:tr>
+        <w:tc>
+          <w:tcPr>
+            <w:tcW w:w="1413" w:type="dxa"/>
+          </w:tcPr>
+          <w:p>
+            <w:pPr>
+              <w:rPr>
+                <w:sz w:val="20"/>
+                <w:szCs w:val="20"/>
+              </w:rPr>
+            </w:pPr>
+            <w:r>
+              <w:rPr>
+                <w:sz w:val="20"/>
+                <w:szCs w:val="20"/>
+              </w:rPr>
+              <w:t>Header – ISP</w:t>
+            </w:r>
+          </w:p>
+        </w:tc>
+        <w:tc>
+          <w:tcPr>
+            <w:tcW w:w="567" w:type="dxa"/>
+          </w:tcPr>
+          <w:p>
+            <w:pPr>
+              <w:rPr>
+                <w:sz w:val="20"/>
+                <w:szCs w:val="20"/>
+              </w:rPr>
+            </w:pPr>
+          </w:p>
+        </w:tc>
+      </w:tr>
+      <w:tr>
+        <w:tc>
+          <w:tcPr>
+            <w:tcW w:w="1413" w:type="dxa"/>
+          </w:tcPr>
+          <w:p>
+            <w:pPr>
+              <w:rPr>
+                <w:sz w:val="20"/>
+                <w:szCs w:val="20"/>
+              </w:rPr>
+            </w:pPr>
+            <w:r>
+              <w:rPr>
+                <w:sz w:val="20"/>
+                <w:szCs w:val="20"/>
+              </w:rPr>
+              <w:t>Header – 3 pin</w:t>
+            </w:r>
+          </w:p>
+        </w:tc>
+        <w:tc>
+          <w:tcPr>
+            <w:tcW w:w="567" w:type="dxa"/>
+          </w:tcPr>
+          <w:p>
+            <w:pPr>
+              <w:rPr>
+                <w:sz w:val="20"/>
+                <w:szCs w:val="20"/>
+              </w:rPr>
+            </w:pPr>
+          </w:p>
+        </w:tc>
+      </w:tr>
+      <w:tr>
+        <w:tc>
+          <w:tcPr>
+            <w:tcW w:w="1413" w:type="dxa"/>
+          </w:tcPr>
+          <w:p>
+            <w:pPr>
+              <w:rPr>
+                <w:sz w:val="20"/>
+                <w:szCs w:val="20"/>
+              </w:rPr>
+            </w:pPr>
+            <w:r>
+              <w:rPr>
+                <w:sz w:val="20"/>
+                <w:szCs w:val="20"/>
+              </w:rPr>
+              <w:t>Header – FFC</w:t>
+            </w:r>
+          </w:p>
+        </w:tc>
+        <w:tc>
+          <w:tcPr>
+            <w:tcW w:w="567" w:type="dxa"/>
+          </w:tcPr>
+          <w:p>
+            <w:pPr>
+              <w:rPr>
+                <w:sz w:val="20"/>
+                <w:szCs w:val="20"/>
+              </w:rPr>
+            </w:pPr>
+          </w:p>
+        </w:tc>
+      </w:tr>
+      <w:tr>
+        <w:tc>
+          <w:tcPr>
+            <w:tcW w:w="1413" w:type="dxa"/>
+          </w:tcPr>
+          <w:p>
+            <w:pPr>
+              <w:rPr>
+                <w:sz w:val="20"/>
+                <w:szCs w:val="20"/>
+              </w:rPr>
+            </w:pPr>
+            <w:r>
+              <w:rPr>
+                <w:sz w:val="20"/>
+                <w:szCs w:val="20"/>
+              </w:rPr>
+              <w:t>IKEA Plug</w:t>
+            </w:r>
+          </w:p>
+        </w:tc>
+        <w:tc>
+          <w:tcPr>
+            <w:tcW w:w="567" w:type="dxa"/>
+          </w:tcPr>
+          <w:p>
+            <w:pPr>
+              <w:rPr>
+                <w:sz w:val="20"/>
+                <w:szCs w:val="20"/>
+              </w:rPr>
+            </w:pPr>
+          </w:p>
+        </w:tc>
+      </w:tr>
+      <w:tr>
+        <w:tc>
+          <w:tcPr>
+            <w:tcW w:w="1413" w:type="dxa"/>
+          </w:tcPr>
+          <w:p>
+            <w:pPr>
+              <w:rPr>
+                <w:sz w:val="20"/>
+                <w:szCs w:val="20"/>
+              </w:rPr>
+            </w:pPr>
+            <w:r>
+              <w:rPr>
+                <w:sz w:val="20"/>
+                <w:szCs w:val="20"/>
+              </w:rPr>
+              <w:t>4 contacts</w:t>
+            </w:r>
+          </w:p>
+        </w:tc>
+        <w:tc>
+          <w:tcPr>
+            <w:tcW w:w="567" w:type="dxa"/>
+          </w:tcPr>
+          <w:p>
+            <w:pPr>
+              <w:rPr>
+                <w:sz w:val="20"/>
+                <w:szCs w:val="20"/>
+              </w:rPr>
+            </w:pPr>
+          </w:p>
+        </w:tc>
+      </w:tr>
+      <w:tr>
+        <w:tc>
+          <w:tcPr>
+            <w:tcW w:w="1413" w:type="dxa"/>
+          </w:tcPr>
+          <w:p>
+            <w:pPr>
+              <w:rPr>
+                <w:sz w:val="20"/>
+                <w:szCs w:val="20"/>
+              </w:rPr>
+            </w:pPr>
+            <w:r>
+              <w:rPr>
+                <w:sz w:val="20"/>
+                <w:szCs w:val="20"/>
+              </w:rPr>
+              <w:t>PCB</w:t>
+            </w:r>
+          </w:p>
+        </w:tc>
+        <w:tc>
+          <w:tcPr>
+            <w:tcW w:w="567" w:type="dxa"/>
+          </w:tcPr>
+          <w:p>
+            <w:pPr>
+              <w:rPr>
+                <w:sz w:val="20"/>
+                <w:szCs w:val="20"/>
+              </w:rPr>
+            </w:pPr>
+          </w:p>
+        </w:tc>
+      </w:tr>
+    </w:tbl>
     <w:p>
       <w:pPr>
         <w:spacing w:after="0"/>
@@ -322,106 +629,8 @@
           <w:szCs w:val="20"/>
         </w:rPr>
       </w:pPr>
-    </w:p>
-    <w:p>
-      <w:pPr>
-        <w:spacing w:after="0"/>
-        <w:rPr>
-          <w:sz w:val="20"/>
-          <w:szCs w:val="20"/>
-        </w:rPr>
-      </w:pPr>
-    </w:p>
-    <w:p>
-      <w:pPr>
-        <w:spacing w:after="0"/>
-        <w:rPr>
-          <w:sz w:val="20"/>
-          <w:szCs w:val="20"/>
-        </w:rPr>
-      </w:pPr>
-    </w:p>
-    <w:p>
-      <w:pPr>
-        <w:spacing w:after="0"/>
-        <w:rPr>
-          <w:sz w:val="20"/>
-          <w:szCs w:val="20"/>
-        </w:rPr>
-      </w:pPr>
-    </w:p>
-    <w:p>
-      <w:pPr>
-        <w:spacing w:after="0"/>
-        <w:rPr>
-          <w:sz w:val="20"/>
-          <w:szCs w:val="20"/>
-        </w:rPr>
-      </w:pPr>
       <w:bookmarkStart w:id="0" w:name="_GoBack"/>
       <w:bookmarkEnd w:id="0"/>
-    </w:p>
-    <w:p>
-      <w:pPr>
-        <w:spacing w:after="0"/>
-        <w:rPr>
-          <w:sz w:val="20"/>
-          <w:szCs w:val="20"/>
-        </w:rPr>
-      </w:pPr>
-    </w:p>
-    <w:p>
-      <w:pPr>
-        <w:spacing w:after="0"/>
-        <w:rPr>
-          <w:rFonts w:ascii="Roboto" w:hAnsi="Roboto"/>
-          <w:color w:val="222222"/>
-          <w:sz w:val="20"/>
-          <w:szCs w:val="20"/>
-          <w:shd w:val="clear" w:color="auto" w:fill="FFFFFF"/>
-        </w:rPr>
-      </w:pPr>
-      <w:r>
-        <w:rPr>
-          <w:rFonts w:ascii="Roboto" w:hAnsi="Roboto"/>
-          <w:color w:val="222222"/>
-          <w:sz w:val="20"/>
-          <w:szCs w:val="20"/>
-          <w:shd w:val="clear" w:color="auto" w:fill="FFFFFF"/>
-        </w:rPr>
-        <w:t xml:space="preserve">1 Bubble mailer </w:t>
-      </w:r>
-    </w:p>
-    <w:p>
-      <w:pPr>
-        <w:spacing w:after="0"/>
-        <w:rPr>
-          <w:rFonts w:ascii="Roboto" w:hAnsi="Roboto"/>
-          <w:color w:val="222222"/>
-          <w:sz w:val="20"/>
-          <w:szCs w:val="20"/>
-          <w:shd w:val="clear" w:color="auto" w:fill="FFFFFF"/>
-        </w:rPr>
-      </w:pPr>
-      <w:r>
-        <w:rPr>
-          <w:rFonts w:ascii="Roboto" w:hAnsi="Roboto"/>
-          <w:color w:val="222222"/>
-          <w:sz w:val="20"/>
-          <w:szCs w:val="20"/>
-          <w:shd w:val="clear" w:color="auto" w:fill="FFFFFF"/>
-        </w:rPr>
-        <w:t>0.040kg</w:t>
-      </w:r>
-    </w:p>
-    <w:p>
-      <w:pPr>
-        <w:spacing w:after="0"/>
-        <w:rPr>
-          <w:sz w:val="20"/>
-          <w:szCs w:val="20"/>
-        </w:rPr>
-      </w:pPr>
       <w:r>
         <w:rPr>
           <w:rFonts w:ascii="Roboto" w:hAnsi="Roboto"/>
@@ -868,6 +1077,24 @@
     <w:semiHidden/>
     <w:unhideWhenUsed/>
   </w:style>
+  <w:style w:type="table" w:styleId="TableGrid">
+    <w:name w:val="Table Grid"/>
+    <w:basedOn w:val="TableNormal"/>
+    <w:uiPriority w:val="39"/>
+    <w:pPr>
+      <w:spacing w:after="0" w:line="240" w:lineRule="auto"/>
+    </w:pPr>
+    <w:tblPr>
+      <w:tblBorders>
+        <w:top w:val="single" w:sz="4" w:space="0" w:color="auto"/>
+        <w:left w:val="single" w:sz="4" w:space="0" w:color="auto"/>
+        <w:bottom w:val="single" w:sz="4" w:space="0" w:color="auto"/>
+        <w:right w:val="single" w:sz="4" w:space="0" w:color="auto"/>
+        <w:insideH w:val="single" w:sz="4" w:space="0" w:color="auto"/>
+        <w:insideV w:val="single" w:sz="4" w:space="0" w:color="auto"/>
+      </w:tblBorders>
+    </w:tblPr>
+  </w:style>
 </w:styles>
 </file>
 

</xml_diff>